<commit_message>
Added lib and edited BOM
</commit_message>
<xml_diff>
--- a/411 Project/nocLock/Documentaion/nocLock-Requirements.docx
+++ b/411 Project/nocLock/Documentaion/nocLock-Requirements.docx
@@ -100,8 +100,13 @@
     </w:p>
     <w:p>
       <w:r>
-        <w:t>-Be capable of visual and audio ques.</w:t>
-      </w:r>
+        <w:t xml:space="preserve">-Be capable of visual </w:t>
+      </w:r>
+      <w:r>
+        <w:t>or audio queues for confirmation.</w:t>
+      </w:r>
+      <w:bookmarkStart w:id="0" w:name="_GoBack"/>
+      <w:bookmarkEnd w:id="0"/>
     </w:p>
     <w:p>
       <w:r>
@@ -127,7 +132,10 @@
     </w:p>
     <w:p>
       <w:r>
-        <w:t>-Require user to confirm knock sequence prior to writing to EEPROM</w:t>
+        <w:t xml:space="preserve">-Require user to </w:t>
+      </w:r>
+      <w:r>
+        <w:t>confirm knock sequence prior to saving</w:t>
       </w:r>
     </w:p>
     <w:p>
@@ -148,12 +156,10 @@
         <w:t>-</w:t>
       </w:r>
       <w:r>
-        <w:t>Detect two di</w:t>
-      </w:r>
-      <w:bookmarkStart w:id="0" w:name="_GoBack"/>
-      <w:bookmarkEnd w:id="0"/>
-      <w:r>
-        <w:t>screte levels</w:t>
+        <w:t xml:space="preserve">Detect two discrete </w:t>
+      </w:r>
+      <w:r>
+        <w:t>intensities</w:t>
       </w:r>
       <w:r>
         <w:t xml:space="preserve"> of knocks for added security.</w:t>
@@ -161,9 +167,17 @@
     </w:p>
     <w:p>
       <w:r>
-        <w:t>-Have battery-back up capabilities.</w:t>
-      </w:r>
-    </w:p>
+        <w:t xml:space="preserve">-Have battery-back up </w:t>
+      </w:r>
+      <w:r>
+        <w:t xml:space="preserve">and recharging </w:t>
+      </w:r>
+      <w:r>
+        <w:t>capabilities.</w:t>
+      </w:r>
+    </w:p>
+    <w:p/>
+    <w:p/>
     <w:sectPr>
       <w:pgSz w:w="12240" w:h="15840"/>
       <w:pgMar w:top="1440" w:right="1800" w:bottom="1440" w:left="1800" w:header="720" w:footer="720" w:gutter="0"/>

</xml_diff>